<commit_message>
UAT Documentation - updated on 6th April 2022
</commit_message>
<xml_diff>
--- a/UAT Documentation.docx
+++ b/UAT Documentation.docx
@@ -3581,32 +3581,22 @@
       <w:r>
         <w:t xml:space="preserve">Step </w:t>
       </w:r>
-      <w:proofErr w:type="gramStart"/>
       <w:r>
         <w:t>1</w:t>
       </w:r>
       <w:r>
-        <w:t xml:space="preserve"> :</w:t>
-      </w:r>
-      <w:proofErr w:type="gramEnd"/>
-      <w:r>
-        <w:t xml:space="preserve"> Click on Edit </w:t>
+        <w:t xml:space="preserve"> : Click on Edit </w:t>
       </w:r>
     </w:p>
     <w:p>
       <w:r>
         <w:t xml:space="preserve">Step </w:t>
       </w:r>
-      <w:proofErr w:type="gramStart"/>
       <w:r>
         <w:t>2</w:t>
       </w:r>
       <w:r>
-        <w:t xml:space="preserve"> :</w:t>
-      </w:r>
-      <w:proofErr w:type="gramEnd"/>
-      <w:r>
-        <w:t xml:space="preserve"> Click on Designer.</w:t>
+        <w:t xml:space="preserve"> : Click on Designer.</w:t>
       </w:r>
     </w:p>
     <w:p>
@@ -3901,15 +3891,7 @@
         <w:sym w:font="Wingdings" w:char="F0E0"/>
       </w:r>
       <w:r>
-        <w:t xml:space="preserve"> Now you </w:t>
-      </w:r>
-      <w:proofErr w:type="gramStart"/>
-      <w:r>
-        <w:t>can</w:t>
-      </w:r>
-      <w:proofErr w:type="gramEnd"/>
-      <w:r>
-        <w:t xml:space="preserve"> able to see all 6 periods in the input story</w:t>
+        <w:t xml:space="preserve"> Now you can able to see all 6 periods in the input story</w:t>
       </w:r>
       <w:r>
         <w:t xml:space="preserve"> and allow you to make planning.</w:t>
@@ -4005,13 +3987,8 @@
     <w:p/>
     <w:p>
       <w:r>
-        <w:t xml:space="preserve">FCT Allocation will NOT work without updating correcting period. It always works for single allocation period only. In order to change period, please follow the below steps as </w:t>
-      </w:r>
-      <w:proofErr w:type="gramStart"/>
-      <w:r>
-        <w:t>below..</w:t>
-      </w:r>
-      <w:proofErr w:type="gramEnd"/>
+        <w:t>FCT Allocation will NOT work without updating correcting period. It always works for single allocation period only. In order to change period, please follow the below steps as below..</w:t>
+      </w:r>
     </w:p>
     <w:p>
       <w:r>
@@ -4031,15 +4008,7 @@
         <w:t>CPD Forecast Allocations &amp; Rates - Dev</w:t>
       </w:r>
       <w:r>
-        <w:t xml:space="preserve"> </w:t>
-      </w:r>
-      <w:proofErr w:type="gramStart"/>
-      <w:r>
-        <w:t>“ Story</w:t>
-      </w:r>
-      <w:proofErr w:type="gramEnd"/>
-      <w:r>
-        <w:t xml:space="preserve"> </w:t>
+        <w:t xml:space="preserve"> “ Story </w:t>
       </w:r>
     </w:p>
     <w:p>
@@ -4055,13 +4024,8 @@
       <w:r>
         <w:t xml:space="preserve"> Click </w:t>
       </w:r>
-      <w:proofErr w:type="gramStart"/>
-      <w:r>
-        <w:t>FCT :</w:t>
-      </w:r>
-      <w:proofErr w:type="gramEnd"/>
-      <w:r>
-        <w:t xml:space="preserve"> Run Allocation</w:t>
+      <w:r>
+        <w:t>FCT : Run Allocation</w:t>
       </w:r>
       <w:r>
         <w:t xml:space="preserve"> </w:t>
@@ -4179,15 +4143,7 @@
     </w:p>
     <w:p>
       <w:r>
-        <w:t xml:space="preserve">Step </w:t>
-      </w:r>
-      <w:proofErr w:type="gramStart"/>
-      <w:r>
-        <w:t>4 :</w:t>
-      </w:r>
-      <w:proofErr w:type="gramEnd"/>
-      <w:r>
-        <w:t xml:space="preserve"> Select the FCT_TOTAL </w:t>
+        <w:t xml:space="preserve">Step 4 : Select the FCT_TOTAL </w:t>
       </w:r>
       <w:r>
         <w:sym w:font="Wingdings" w:char="F0E0"/>
@@ -4265,13 +4221,8 @@
         <w:t xml:space="preserve">pdate the period </w:t>
       </w:r>
       <w:r>
-        <w:t xml:space="preserve">that you wanted to run the allocation. Period format is </w:t>
-      </w:r>
-      <w:proofErr w:type="gramStart"/>
-      <w:r>
-        <w:t>YYYYPP</w:t>
-      </w:r>
-      <w:proofErr w:type="gramEnd"/>
+        <w:t>that you wanted to run the allocation. Period format is YYYYPP</w:t>
+      </w:r>
       <w:r>
         <w:t xml:space="preserve"> and </w:t>
       </w:r>
@@ -4352,15 +4303,7 @@
     </w:p>
     <w:p>
       <w:r>
-        <w:t xml:space="preserve">Step </w:t>
-      </w:r>
-      <w:proofErr w:type="gramStart"/>
-      <w:r>
-        <w:t>7 :</w:t>
-      </w:r>
-      <w:proofErr w:type="gramEnd"/>
-      <w:r>
-        <w:t xml:space="preserve"> </w:t>
+        <w:t xml:space="preserve">Step 7 : </w:t>
       </w:r>
       <w:r>
         <w:t xml:space="preserve">Select the “FCT Run Allocation” </w:t>
@@ -4416,15 +4359,7 @@
     </w:p>
     <w:p>
       <w:r>
-        <w:t xml:space="preserve">Step 8: Update the Period in Row 5. Update the period that you wanted to run the allocation. Period format is </w:t>
-      </w:r>
-      <w:proofErr w:type="gramStart"/>
-      <w:r>
-        <w:t>YYYYPP</w:t>
-      </w:r>
-      <w:proofErr w:type="gramEnd"/>
-      <w:r>
-        <w:t xml:space="preserve"> and period should be within double </w:t>
+        <w:t xml:space="preserve">Step 8: Update the Period in Row 5. Update the period that you wanted to run the allocation. Period format is YYYYPP and period should be within double </w:t>
       </w:r>
       <w:r>
         <w:t>quotation</w:t>
@@ -4483,15 +4418,7 @@
         <w:t>save</w:t>
       </w:r>
       <w:r>
-        <w:t xml:space="preserve"> </w:t>
-      </w:r>
-      <w:proofErr w:type="gramStart"/>
-      <w:r>
-        <w:t>it</w:t>
-      </w:r>
-      <w:proofErr w:type="gramEnd"/>
-      <w:r>
-        <w:t xml:space="preserve"> and come back to previous Screen.</w:t>
+        <w:t xml:space="preserve"> it and come back to previous Screen.</w:t>
       </w:r>
     </w:p>
     <w:p/>
@@ -4652,15 +4579,7 @@
     <w:p/>
     <w:p>
       <w:r>
-        <w:t xml:space="preserve">Step </w:t>
-      </w:r>
-      <w:proofErr w:type="gramStart"/>
-      <w:r>
-        <w:t>4 :</w:t>
-      </w:r>
-      <w:proofErr w:type="gramEnd"/>
-      <w:r>
-        <w:t xml:space="preserve"> Select the </w:t>
+        <w:t xml:space="preserve">Step 4 : Select the </w:t>
       </w:r>
       <w:r>
         <w:t>PJT2_TOTAL</w:t>
@@ -4721,15 +4640,7 @@
     <w:p>
       <w:r>
         <w:lastRenderedPageBreak/>
-        <w:t xml:space="preserve">Step 5: Update the period that you wanted to run the allocation. Period format is </w:t>
-      </w:r>
-      <w:proofErr w:type="gramStart"/>
-      <w:r>
-        <w:t>YYYYPP</w:t>
-      </w:r>
-      <w:proofErr w:type="gramEnd"/>
-      <w:r>
-        <w:t xml:space="preserve"> and period should be within double </w:t>
+        <w:t xml:space="preserve">Step 5: Update the period that you wanted to run the allocation. Period format is YYYYPP and period should be within double </w:t>
       </w:r>
       <w:r>
         <w:t>quotation</w:t>
@@ -4787,15 +4698,7 @@
     </w:p>
     <w:p>
       <w:r>
-        <w:t xml:space="preserve">Step </w:t>
-      </w:r>
-      <w:proofErr w:type="gramStart"/>
-      <w:r>
-        <w:t>7 :</w:t>
-      </w:r>
-      <w:proofErr w:type="gramEnd"/>
-      <w:r>
-        <w:t xml:space="preserve"> Select the “PJT2 Run Allocation” </w:t>
+        <w:t xml:space="preserve">Step 7 : Select the “PJT2 Run Allocation” </w:t>
       </w:r>
       <w:r>
         <w:sym w:font="Wingdings" w:char="F0E0"/>
@@ -4917,15 +4820,7 @@
     </w:p>
     <w:p>
       <w:r>
-        <w:t xml:space="preserve">Step 9: Validate, save </w:t>
-      </w:r>
-      <w:proofErr w:type="gramStart"/>
-      <w:r>
-        <w:t>it</w:t>
-      </w:r>
-      <w:proofErr w:type="gramEnd"/>
-      <w:r>
-        <w:t xml:space="preserve"> and come back to previous Screen.</w:t>
+        <w:t>Step 9: Validate, save it and come back to previous Screen.</w:t>
       </w:r>
     </w:p>
     <w:p/>
@@ -5042,15 +4937,7 @@
     </w:p>
     <w:p>
       <w:r>
-        <w:t xml:space="preserve">Step </w:t>
-      </w:r>
-      <w:proofErr w:type="gramStart"/>
-      <w:r>
-        <w:t>4 :</w:t>
-      </w:r>
-      <w:proofErr w:type="gramEnd"/>
-      <w:r>
-        <w:t xml:space="preserve"> Select the PJT_TOTAL </w:t>
+        <w:t xml:space="preserve">Step 4 : Select the PJT_TOTAL </w:t>
       </w:r>
       <w:r>
         <w:sym w:font="Wingdings" w:char="F0E0"/>
@@ -5167,15 +5054,7 @@
     </w:p>
     <w:p>
       <w:r>
-        <w:t xml:space="preserve">Step </w:t>
-      </w:r>
-      <w:proofErr w:type="gramStart"/>
-      <w:r>
-        <w:t>7 :</w:t>
-      </w:r>
-      <w:proofErr w:type="gramEnd"/>
-      <w:r>
-        <w:t xml:space="preserve"> Select the “PJT Run Allocation” </w:t>
+        <w:t xml:space="preserve">Step 7 : Select the “PJT Run Allocation” </w:t>
       </w:r>
       <w:r>
         <w:sym w:font="Wingdings" w:char="F0E0"/>
@@ -5276,15 +5155,7 @@
     </w:p>
     <w:p>
       <w:r>
-        <w:t xml:space="preserve">Step 9: Validate, save </w:t>
-      </w:r>
-      <w:proofErr w:type="gramStart"/>
-      <w:r>
-        <w:t>it</w:t>
-      </w:r>
-      <w:proofErr w:type="gramEnd"/>
-      <w:r>
-        <w:t xml:space="preserve"> and come back to previous Screen.</w:t>
+        <w:t>Step 9: Validate, save it and come back to previous Screen.</w:t>
       </w:r>
     </w:p>
     <w:p>
@@ -6034,11 +5905,7 @@
         <w:t>I am going to create one Planning version for this exercise</w:t>
       </w:r>
       <w:r>
-        <w:t xml:space="preserve">. Version ID </w:t>
-      </w:r>
-      <w:proofErr w:type="gramStart"/>
-      <w:r>
-        <w:t xml:space="preserve">is </w:t>
+        <w:t xml:space="preserve">. Version ID is </w:t>
       </w:r>
       <w:r>
         <w:t xml:space="preserve"> </w:t>
@@ -6046,7 +5913,6 @@
       <w:r>
         <w:t>“</w:t>
       </w:r>
-      <w:proofErr w:type="gramEnd"/>
       <w:r>
         <w:t>PY_ACTUAL</w:t>
       </w:r>
@@ -6062,15 +5928,7 @@
         <w:t xml:space="preserve">Step 1: </w:t>
       </w:r>
       <w:r>
-        <w:t xml:space="preserve">Open any existing story or </w:t>
-      </w:r>
-      <w:proofErr w:type="spellStart"/>
-      <w:r>
-        <w:t>adhoc</w:t>
-      </w:r>
-      <w:proofErr w:type="spellEnd"/>
-      <w:r>
-        <w:t xml:space="preserve"> story.</w:t>
+        <w:t>Open any existing story or adhoc story.</w:t>
       </w:r>
     </w:p>
     <w:p>
@@ -6491,6 +6349,11 @@
             </a:graphic>
           </wp:inline>
         </w:drawing>
+      </w:r>
+    </w:p>
+    <w:p>
+      <w:r>
+        <w:t>Updating new comments here to see in git hub</w:t>
       </w:r>
     </w:p>
     <w:sectPr>

</xml_diff>